<commit_message>
Se agrego enlace de repo a la solucion del parcial
</commit_message>
<xml_diff>
--- a/unidad-01/parcial1/PARCIAL 1 - 2529162018.docx
+++ b/unidad-01/parcial1/PARCIAL 1 - 2529162018.docx
@@ -1,141 +1,175 @@
 
 <file path=word/document.xml><?xml version="1.0" encoding="utf-8"?>
-<w:document xmlns:wpc="http://schemas.microsoft.com/office/word/2010/wordprocessingCanvas" xmlns:mc="http://schemas.openxmlformats.org/markup-compatibility/2006" xmlns:o="urn:schemas-microsoft-com:office:office" xmlns:r="http://schemas.openxmlformats.org/officeDocument/2006/relationships" xmlns:m="http://schemas.openxmlformats.org/officeDocument/2006/math" xmlns:v="urn:schemas-microsoft-com:vml" xmlns:wp14="http://schemas.microsoft.com/office/word/2010/wordprocessingDrawing" xmlns:wp="http://schemas.openxmlformats.org/drawingml/2006/wordprocessingDrawing" xmlns:w10="urn:schemas-microsoft-com:office:word" xmlns:w="http://schemas.openxmlformats.org/wordprocessingml/2006/main" xmlns:w14="http://schemas.microsoft.com/office/word/2010/wordml" xmlns:w15="http://schemas.microsoft.com/office/word/2012/wordml" xmlns:wpg="http://schemas.microsoft.com/office/word/2010/wordprocessingGroup" xmlns:wpi="http://schemas.microsoft.com/office/word/2010/wordprocessingInk" xmlns:wne="http://schemas.microsoft.com/office/word/2006/wordml" xmlns:wps="http://schemas.microsoft.com/office/word/2010/wordprocessingShape" xmlns:w16se="http://schemas.microsoft.com/office/word/2015/wordml/symex" xmlns:w16cid="http://schemas.microsoft.com/office/word/2016/wordml/cid" xmlns:w16="http://schemas.microsoft.com/office/word/2018/wordml" xmlns:w16cex="http://schemas.microsoft.com/office/word/2018/wordml/cex" xmlns:w16sdtdh="http://schemas.microsoft.com/office/word/2020/wordml/sdtdatahash" xmlns:a="http://schemas.openxmlformats.org/drawingml/2006/main" xmlns:pic="http://schemas.openxmlformats.org/drawingml/2006/picture" xmlns:a14="http://schemas.microsoft.com/office/drawing/2010/main" mc:Ignorable="w14 w15 wp14 w16se w16cid w16 w16cex w16sdtdh">
+<w:document xmlns:wpc="http://schemas.microsoft.com/office/word/2010/wordprocessingCanvas" xmlns:mo="http://schemas.microsoft.com/office/mac/office/2008/main" xmlns:mc="http://schemas.openxmlformats.org/markup-compatibility/2006" xmlns:mv="urn:schemas-microsoft-com:mac:vml" xmlns:o="urn:schemas-microsoft-com:office:office" xmlns:r="http://schemas.openxmlformats.org/officeDocument/2006/relationships" xmlns:m="http://schemas.openxmlformats.org/officeDocument/2006/math" xmlns:v="urn:schemas-microsoft-com:vml" xmlns:wp14="http://schemas.microsoft.com/office/word/2010/wordprocessingDrawing" xmlns:wp="http://schemas.openxmlformats.org/drawingml/2006/wordprocessingDrawing" xmlns:w10="urn:schemas-microsoft-com:office:word" xmlns:w="http://schemas.openxmlformats.org/wordprocessingml/2006/main" xmlns:w14="http://schemas.microsoft.com/office/word/2010/wordml" xmlns:w15="http://schemas.microsoft.com/office/word/2012/wordml" xmlns:wpg="http://schemas.microsoft.com/office/word/2010/wordprocessingGroup" xmlns:wpi="http://schemas.microsoft.com/office/word/2010/wordprocessingInk" xmlns:wne="http://schemas.microsoft.com/office/word/2006/wordml" xmlns:wps="http://schemas.microsoft.com/office/word/2010/wordprocessingShape" mc:Ignorable="w14 w15 wp14">
   <w:body>
     <w:p>
       <w:pPr>
-        <w:pStyle w:val="Normal"/>
-        <w:rPr>
-          <w:rFonts w:ascii="Menlo" w:hAnsi="Menlo" w:eastAsia="Menlo" w:cs="Menlo"/>
-          <w:b w:val="1"/>
-          <w:bCs w:val="1"/>
-          <w:i w:val="1"/>
-          <w:iCs w:val="1"/>
-          <w:noProof w:val="0"/>
-          <w:color w:val="65798C"/>
-          <w:sz w:val="18"/>
-          <w:szCs w:val="18"/>
-          <w:lang w:val="es-ES"/>
+        <w:rPr>
+          <w:rFonts w:ascii="Menlo" w:eastAsia="Menlo" w:hAnsi="Menlo" w:cs="Menlo"/>
+          <w:b/>
+          <w:bCs/>
+          <w:i/>
+          <w:iCs/>
+          <w:color w:val="65798C"/>
+          <w:sz w:val="18"/>
+          <w:szCs w:val="18"/>
         </w:rPr>
       </w:pPr>
       <w:r>
         <w:rPr>
-          <w:rFonts w:ascii="Menlo" w:hAnsi="Menlo" w:eastAsia="Menlo" w:cs="Menlo"/>
-          <w:b w:val="1"/>
-          <w:bCs w:val="1"/>
-          <w:i w:val="1"/>
-          <w:iCs w:val="1"/>
-          <w:noProof w:val="0"/>
-          <w:color w:val="65798C"/>
-          <w:sz w:val="18"/>
-          <w:szCs w:val="18"/>
-          <w:lang w:val="es-ES"/>
+          <w:rFonts w:ascii="Menlo" w:eastAsia="Menlo" w:hAnsi="Menlo" w:cs="Menlo"/>
+          <w:b/>
+          <w:bCs/>
+          <w:i/>
+          <w:iCs/>
+          <w:color w:val="65798C"/>
+          <w:sz w:val="18"/>
+          <w:szCs w:val="18"/>
         </w:rPr>
         <w:t>PARCIAL 1 – 2529162018</w:t>
       </w:r>
     </w:p>
     <w:p>
       <w:pPr>
-        <w:pStyle w:val="Normal"/>
-        <w:jc w:val="center"/>
-        <w:rPr>
-          <w:rFonts w:ascii="Menlo" w:hAnsi="Menlo" w:eastAsia="Menlo" w:cs="Menlo"/>
-          <w:b w:val="0"/>
-          <w:bCs w:val="0"/>
-          <w:i w:val="1"/>
-          <w:iCs w:val="1"/>
-          <w:noProof w:val="0"/>
-          <w:color w:val="65798C"/>
-          <w:sz w:val="18"/>
-          <w:szCs w:val="18"/>
-          <w:lang w:val="es-ES"/>
+        <w:rPr>
+          <w:rStyle w:val="Hipervnculo"/>
+          <w:rFonts w:ascii="Menlo" w:eastAsia="Menlo" w:hAnsi="Menlo" w:cs="Menlo"/>
+          <w:b/>
+          <w:bCs/>
+          <w:i/>
+          <w:iCs/>
+          <w:sz w:val="18"/>
+          <w:szCs w:val="18"/>
         </w:rPr>
       </w:pPr>
-      <w:r>
-        <w:rPr>
-          <w:rFonts w:ascii="Menlo" w:hAnsi="Menlo" w:eastAsia="Menlo" w:cs="Menlo"/>
-          <w:b w:val="0"/>
-          <w:bCs w:val="0"/>
-          <w:i w:val="1"/>
-          <w:iCs w:val="1"/>
-          <w:noProof w:val="0"/>
-          <w:color w:val="65798C"/>
-          <w:sz w:val="18"/>
-          <w:szCs w:val="18"/>
-          <w:lang w:val="es-ES"/>
-        </w:rPr>
-        <w:t>EJERCICIO 2</w:t>
-      </w:r>
+      <w:hyperlink r:id="rId4" w:history="1">
+        <w:r>
+          <w:rPr>
+            <w:rStyle w:val="Hipervnculo"/>
+            <w:rFonts w:ascii="Menlo" w:eastAsia="Menlo" w:hAnsi="Menlo" w:cs="Menlo"/>
+            <w:b/>
+            <w:bCs/>
+            <w:i/>
+            <w:iCs/>
+            <w:sz w:val="18"/>
+            <w:szCs w:val="18"/>
+          </w:rPr>
+          <w:t>REPOSITORIO DE SOLUCION</w:t>
+        </w:r>
+      </w:hyperlink>
     </w:p>
     <w:p>
       <w:pPr>
-        <w:pStyle w:val="Normal"/>
-        <w:rPr>
-          <w:rFonts w:ascii="Menlo" w:hAnsi="Menlo" w:eastAsia="Menlo" w:cs="Menlo"/>
-          <w:b w:val="0"/>
-          <w:bCs w:val="0"/>
-          <w:i w:val="1"/>
-          <w:iCs w:val="1"/>
-          <w:noProof w:val="0"/>
-          <w:color w:val="65798C"/>
-          <w:sz w:val="18"/>
-          <w:szCs w:val="18"/>
-          <w:lang w:val="es-ES"/>
+        <w:rPr>
+          <w:rFonts w:ascii="Menlo" w:eastAsia="Menlo" w:hAnsi="Menlo" w:cs="Menlo"/>
+          <w:b/>
+          <w:bCs/>
+          <w:i/>
+          <w:iCs/>
+          <w:color w:val="65798C"/>
+          <w:sz w:val="18"/>
+          <w:szCs w:val="18"/>
         </w:rPr>
       </w:pPr>
       <w:r>
         <w:rPr>
-          <w:rFonts w:ascii="Menlo" w:hAnsi="Menlo" w:eastAsia="Menlo" w:cs="Menlo"/>
-          <w:b w:val="0"/>
-          <w:bCs w:val="0"/>
-          <w:i w:val="1"/>
-          <w:iCs w:val="1"/>
-          <w:noProof w:val="0"/>
-          <w:color w:val="65798C"/>
-          <w:sz w:val="18"/>
-          <w:szCs w:val="18"/>
-          <w:lang w:val="es-ES"/>
-        </w:rPr>
-        <w:t>CAPTURA DE CODIGO</w:t>
-      </w:r>
+          <w:rFonts w:ascii="Menlo" w:eastAsia="Menlo" w:hAnsi="Menlo" w:cs="Menlo"/>
+          <w:b/>
+          <w:bCs/>
+          <w:i/>
+          <w:iCs/>
+          <w:color w:val="65798C"/>
+          <w:sz w:val="18"/>
+          <w:szCs w:val="18"/>
+        </w:rPr>
+        <w:t>https://github.com/helderhernandez/utec-2024-etps4/tree/master/unidad-01/parcial1</w:t>
+      </w:r>
+      <w:bookmarkStart w:id="0" w:name="_GoBack"/>
+      <w:bookmarkEnd w:id="0"/>
     </w:p>
     <w:p>
       <w:pPr>
-        <w:pStyle w:val="Normal"/>
-        <w:rPr>
-          <w:rFonts w:ascii="Menlo" w:hAnsi="Menlo" w:eastAsia="Menlo" w:cs="Menlo"/>
-          <w:b w:val="0"/>
-          <w:bCs w:val="0"/>
-          <w:i w:val="1"/>
-          <w:iCs w:val="1"/>
-          <w:noProof w:val="0"/>
-          <w:color w:val="65798C"/>
-          <w:sz w:val="18"/>
-          <w:szCs w:val="18"/>
-          <w:lang w:val="es-ES"/>
+        <w:jc w:val="center"/>
+        <w:rPr>
+          <w:rFonts w:ascii="Menlo" w:eastAsia="Menlo" w:hAnsi="Menlo" w:cs="Menlo"/>
+          <w:i/>
+          <w:iCs/>
+          <w:color w:val="65798C"/>
+          <w:sz w:val="18"/>
+          <w:szCs w:val="18"/>
         </w:rPr>
       </w:pPr>
       <w:r>
+        <w:rPr>
+          <w:rFonts w:ascii="Menlo" w:eastAsia="Menlo" w:hAnsi="Menlo" w:cs="Menlo"/>
+          <w:i/>
+          <w:iCs/>
+          <w:color w:val="65798C"/>
+          <w:sz w:val="18"/>
+          <w:szCs w:val="18"/>
+        </w:rPr>
+        <w:t>EJERCICIO 2</w:t>
+      </w:r>
+    </w:p>
+    <w:p>
+      <w:pPr>
+        <w:rPr>
+          <w:rFonts w:ascii="Menlo" w:eastAsia="Menlo" w:hAnsi="Menlo" w:cs="Menlo"/>
+          <w:i/>
+          <w:iCs/>
+          <w:color w:val="65798C"/>
+          <w:sz w:val="18"/>
+          <w:szCs w:val="18"/>
+        </w:rPr>
+      </w:pPr>
+      <w:r>
+        <w:rPr>
+          <w:rFonts w:ascii="Menlo" w:eastAsia="Menlo" w:hAnsi="Menlo" w:cs="Menlo"/>
+          <w:i/>
+          <w:iCs/>
+          <w:color w:val="65798C"/>
+          <w:sz w:val="18"/>
+          <w:szCs w:val="18"/>
+        </w:rPr>
+        <w:t>CAPTURA DE CODIGO</w:t>
+      </w:r>
+    </w:p>
+    <w:p>
+      <w:pPr>
+        <w:rPr>
+          <w:rFonts w:ascii="Menlo" w:eastAsia="Menlo" w:hAnsi="Menlo" w:cs="Menlo"/>
+          <w:i/>
+          <w:iCs/>
+          <w:color w:val="65798C"/>
+          <w:sz w:val="18"/>
+          <w:szCs w:val="18"/>
+        </w:rPr>
+      </w:pPr>
+      <w:r>
+        <w:rPr>
+          <w:noProof/>
+          <w:lang w:val="es-ES_tradnl" w:eastAsia="es-ES_tradnl"/>
+        </w:rPr>
         <w:drawing>
-          <wp:inline wp14:editId="22A7BEBB" wp14:anchorId="00ACF8A8">
+          <wp:inline distT="0" distB="0" distL="0" distR="0" wp14:anchorId="00ACF8A8" wp14:editId="22A7BEBB">
             <wp:extent cx="4572000" cy="2857500"/>
             <wp:effectExtent l="0" t="0" r="0" b="0"/>
-            <wp:docPr id="1556452599" name="" title=""/>
+            <wp:docPr id="1556452599" name="Imagen 1556452599"/>
             <wp:cNvGraphicFramePr>
-              <a:graphicFrameLocks noChangeAspect="1"/>
+              <a:graphicFrameLocks xmlns:a="http://schemas.openxmlformats.org/drawingml/2006/main" noChangeAspect="1"/>
             </wp:cNvGraphicFramePr>
-            <a:graphic>
+            <a:graphic xmlns:a="http://schemas.openxmlformats.org/drawingml/2006/main">
               <a:graphicData uri="http://schemas.openxmlformats.org/drawingml/2006/picture">
-                <pic:pic>
+                <pic:pic xmlns:pic="http://schemas.openxmlformats.org/drawingml/2006/picture">
                   <pic:nvPicPr>
                     <pic:cNvPr id="0" name=""/>
                     <pic:cNvPicPr/>
                   </pic:nvPicPr>
                   <pic:blipFill>
-                    <a:blip r:embed="R6fda849814274389">
+                    <a:blip r:embed="rId5" cstate="print">
                       <a:extLst>
-                        <a:ext xmlns:a="http://schemas.openxmlformats.org/drawingml/2006/main" uri="{28A0092B-C50C-407E-A947-70E740481C1C}">
-                          <a14:useLocalDpi val="0"/>
+                        <a:ext uri="{28A0092B-C50C-407E-A947-70E740481C1C}">
+                          <a14:useLocalDpi xmlns:a14="http://schemas.microsoft.com/office/drawing/2010/main" val="0"/>
                         </a:ext>
                       </a:extLst>
                     </a:blip>
@@ -159,26 +193,30 @@
         </w:drawing>
       </w:r>
       <w:r>
+        <w:rPr>
+          <w:noProof/>
+          <w:lang w:val="es-ES_tradnl" w:eastAsia="es-ES_tradnl"/>
+        </w:rPr>
         <w:drawing>
-          <wp:inline wp14:editId="759FA8D0" wp14:anchorId="4EC95BB7">
+          <wp:inline distT="0" distB="0" distL="0" distR="0" wp14:anchorId="4EC95BB7" wp14:editId="759FA8D0">
             <wp:extent cx="4572000" cy="2857500"/>
             <wp:effectExtent l="0" t="0" r="0" b="0"/>
-            <wp:docPr id="1214674455" name="" title=""/>
+            <wp:docPr id="1214674455" name="Imagen 1214674455"/>
             <wp:cNvGraphicFramePr>
-              <a:graphicFrameLocks noChangeAspect="1"/>
+              <a:graphicFrameLocks xmlns:a="http://schemas.openxmlformats.org/drawingml/2006/main" noChangeAspect="1"/>
             </wp:cNvGraphicFramePr>
-            <a:graphic>
+            <a:graphic xmlns:a="http://schemas.openxmlformats.org/drawingml/2006/main">
               <a:graphicData uri="http://schemas.openxmlformats.org/drawingml/2006/picture">
-                <pic:pic>
+                <pic:pic xmlns:pic="http://schemas.openxmlformats.org/drawingml/2006/picture">
                   <pic:nvPicPr>
                     <pic:cNvPr id="0" name=""/>
                     <pic:cNvPicPr/>
                   </pic:nvPicPr>
                   <pic:blipFill>
-                    <a:blip r:embed="R687b2f7ab7354ad5">
+                    <a:blip r:embed="rId6" cstate="print">
                       <a:extLst>
-                        <a:ext xmlns:a="http://schemas.openxmlformats.org/drawingml/2006/main" uri="{28A0092B-C50C-407E-A947-70E740481C1C}">
-                          <a14:useLocalDpi val="0"/>
+                        <a:ext uri="{28A0092B-C50C-407E-A947-70E740481C1C}">
+                          <a14:useLocalDpi xmlns:a14="http://schemas.microsoft.com/office/drawing/2010/main" val="0"/>
                         </a:ext>
                       </a:extLst>
                     </a:blip>
@@ -202,26 +240,31 @@
         </w:drawing>
       </w:r>
       <w:r>
+        <w:rPr>
+          <w:noProof/>
+          <w:lang w:val="es-ES_tradnl" w:eastAsia="es-ES_tradnl"/>
+        </w:rPr>
+        <w:lastRenderedPageBreak/>
         <w:drawing>
-          <wp:inline wp14:editId="38305F66" wp14:anchorId="69EBC1CB">
+          <wp:inline distT="0" distB="0" distL="0" distR="0" wp14:anchorId="69EBC1CB" wp14:editId="38305F66">
             <wp:extent cx="4572000" cy="2857500"/>
             <wp:effectExtent l="0" t="0" r="0" b="0"/>
-            <wp:docPr id="720098688" name="" title=""/>
+            <wp:docPr id="720098688" name="Imagen 720098688"/>
             <wp:cNvGraphicFramePr>
-              <a:graphicFrameLocks noChangeAspect="1"/>
+              <a:graphicFrameLocks xmlns:a="http://schemas.openxmlformats.org/drawingml/2006/main" noChangeAspect="1"/>
             </wp:cNvGraphicFramePr>
-            <a:graphic>
+            <a:graphic xmlns:a="http://schemas.openxmlformats.org/drawingml/2006/main">
               <a:graphicData uri="http://schemas.openxmlformats.org/drawingml/2006/picture">
-                <pic:pic>
+                <pic:pic xmlns:pic="http://schemas.openxmlformats.org/drawingml/2006/picture">
                   <pic:nvPicPr>
                     <pic:cNvPr id="0" name=""/>
                     <pic:cNvPicPr/>
                   </pic:nvPicPr>
                   <pic:blipFill>
-                    <a:blip r:embed="R5fb4f89b82a24794">
+                    <a:blip r:embed="rId7" cstate="print">
                       <a:extLst>
-                        <a:ext xmlns:a="http://schemas.openxmlformats.org/drawingml/2006/main" uri="{28A0092B-C50C-407E-A947-70E740481C1C}">
-                          <a14:useLocalDpi val="0"/>
+                        <a:ext uri="{28A0092B-C50C-407E-A947-70E740481C1C}">
+                          <a14:useLocalDpi xmlns:a14="http://schemas.microsoft.com/office/drawing/2010/main" val="0"/>
                         </a:ext>
                       </a:extLst>
                     </a:blip>
@@ -245,26 +288,30 @@
         </w:drawing>
       </w:r>
       <w:r>
+        <w:rPr>
+          <w:noProof/>
+          <w:lang w:val="es-ES_tradnl" w:eastAsia="es-ES_tradnl"/>
+        </w:rPr>
         <w:drawing>
-          <wp:inline wp14:editId="66B50454" wp14:anchorId="3B183428">
+          <wp:inline distT="0" distB="0" distL="0" distR="0" wp14:anchorId="3B183428" wp14:editId="66B50454">
             <wp:extent cx="4572000" cy="2857500"/>
             <wp:effectExtent l="0" t="0" r="0" b="0"/>
-            <wp:docPr id="1634731755" name="" title=""/>
+            <wp:docPr id="1634731755" name="Imagen 1634731755"/>
             <wp:cNvGraphicFramePr>
-              <a:graphicFrameLocks noChangeAspect="1"/>
+              <a:graphicFrameLocks xmlns:a="http://schemas.openxmlformats.org/drawingml/2006/main" noChangeAspect="1"/>
             </wp:cNvGraphicFramePr>
-            <a:graphic>
+            <a:graphic xmlns:a="http://schemas.openxmlformats.org/drawingml/2006/main">
               <a:graphicData uri="http://schemas.openxmlformats.org/drawingml/2006/picture">
-                <pic:pic>
+                <pic:pic xmlns:pic="http://schemas.openxmlformats.org/drawingml/2006/picture">
                   <pic:nvPicPr>
                     <pic:cNvPr id="0" name=""/>
                     <pic:cNvPicPr/>
                   </pic:nvPicPr>
                   <pic:blipFill>
-                    <a:blip r:embed="R21ddc46389c24e12">
+                    <a:blip r:embed="rId8" cstate="print">
                       <a:extLst>
-                        <a:ext xmlns:a="http://schemas.openxmlformats.org/drawingml/2006/main" uri="{28A0092B-C50C-407E-A947-70E740481C1C}">
-                          <a14:useLocalDpi val="0"/>
+                        <a:ext uri="{28A0092B-C50C-407E-A947-70E740481C1C}">
+                          <a14:useLocalDpi xmlns:a14="http://schemas.microsoft.com/office/drawing/2010/main" val="0"/>
                         </a:ext>
                       </a:extLst>
                     </a:blip>
@@ -288,26 +335,30 @@
         </w:drawing>
       </w:r>
       <w:r>
+        <w:rPr>
+          <w:noProof/>
+          <w:lang w:val="es-ES_tradnl" w:eastAsia="es-ES_tradnl"/>
+        </w:rPr>
         <w:drawing>
-          <wp:inline wp14:editId="42A71AD7" wp14:anchorId="4D4332FD">
+          <wp:inline distT="0" distB="0" distL="0" distR="0" wp14:anchorId="4D4332FD" wp14:editId="42A71AD7">
             <wp:extent cx="4572000" cy="2857500"/>
             <wp:effectExtent l="0" t="0" r="0" b="0"/>
-            <wp:docPr id="1267266455" name="" title=""/>
+            <wp:docPr id="1267266455" name="Imagen 1267266455"/>
             <wp:cNvGraphicFramePr>
-              <a:graphicFrameLocks noChangeAspect="1"/>
+              <a:graphicFrameLocks xmlns:a="http://schemas.openxmlformats.org/drawingml/2006/main" noChangeAspect="1"/>
             </wp:cNvGraphicFramePr>
-            <a:graphic>
+            <a:graphic xmlns:a="http://schemas.openxmlformats.org/drawingml/2006/main">
               <a:graphicData uri="http://schemas.openxmlformats.org/drawingml/2006/picture">
-                <pic:pic>
+                <pic:pic xmlns:pic="http://schemas.openxmlformats.org/drawingml/2006/picture">
                   <pic:nvPicPr>
                     <pic:cNvPr id="0" name=""/>
                     <pic:cNvPicPr/>
                   </pic:nvPicPr>
                   <pic:blipFill>
-                    <a:blip r:embed="Rfcd6ac51a0114e73">
+                    <a:blip r:embed="rId9" cstate="print">
                       <a:extLst>
-                        <a:ext xmlns:a="http://schemas.openxmlformats.org/drawingml/2006/main" uri="{28A0092B-C50C-407E-A947-70E740481C1C}">
-                          <a14:useLocalDpi val="0"/>
+                        <a:ext uri="{28A0092B-C50C-407E-A947-70E740481C1C}">
+                          <a14:useLocalDpi xmlns:a14="http://schemas.microsoft.com/office/drawing/2010/main" val="0"/>
                         </a:ext>
                       </a:extLst>
                     </a:blip>
@@ -333,248 +384,64 @@
     </w:p>
     <w:p>
       <w:pPr>
-        <w:pStyle w:val="Normal"/>
-        <w:rPr>
-          <w:rFonts w:ascii="Menlo" w:hAnsi="Menlo" w:eastAsia="Menlo" w:cs="Menlo"/>
-          <w:b w:val="0"/>
-          <w:bCs w:val="0"/>
-          <w:i w:val="1"/>
-          <w:iCs w:val="1"/>
-          <w:noProof w:val="0"/>
-          <w:color w:val="65798C"/>
-          <w:sz w:val="18"/>
-          <w:szCs w:val="18"/>
-          <w:lang w:val="es-ES"/>
+        <w:rPr>
+          <w:rFonts w:ascii="Menlo" w:eastAsia="Menlo" w:hAnsi="Menlo" w:cs="Menlo"/>
+          <w:i/>
+          <w:iCs/>
+          <w:color w:val="65798C"/>
+          <w:sz w:val="18"/>
+          <w:szCs w:val="18"/>
         </w:rPr>
       </w:pPr>
       <w:r>
         <w:rPr>
-          <w:rFonts w:ascii="Menlo" w:hAnsi="Menlo" w:eastAsia="Menlo" w:cs="Menlo"/>
-          <w:b w:val="0"/>
-          <w:bCs w:val="0"/>
-          <w:i w:val="1"/>
-          <w:iCs w:val="1"/>
-          <w:noProof w:val="0"/>
-          <w:color w:val="65798C"/>
-          <w:sz w:val="18"/>
-          <w:szCs w:val="18"/>
-          <w:lang w:val="es-ES"/>
+          <w:rFonts w:ascii="Menlo" w:eastAsia="Menlo" w:hAnsi="Menlo" w:cs="Menlo"/>
+          <w:i/>
+          <w:iCs/>
+          <w:color w:val="65798C"/>
+          <w:sz w:val="18"/>
+          <w:szCs w:val="18"/>
         </w:rPr>
         <w:t>CAPTURA DE IMPRESION DE CONSOLA</w:t>
       </w:r>
     </w:p>
     <w:p>
       <w:pPr>
-        <w:pStyle w:val="Normal"/>
-        <w:rPr>
-          <w:rFonts w:ascii="Menlo" w:hAnsi="Menlo" w:eastAsia="Menlo" w:cs="Menlo"/>
-          <w:b w:val="0"/>
-          <w:bCs w:val="0"/>
-          <w:i w:val="1"/>
-          <w:iCs w:val="1"/>
-          <w:noProof w:val="0"/>
-          <w:color w:val="65798C"/>
-          <w:sz w:val="18"/>
-          <w:szCs w:val="18"/>
-          <w:lang w:val="es-ES"/>
+        <w:rPr>
+          <w:rFonts w:ascii="Menlo" w:eastAsia="Menlo" w:hAnsi="Menlo" w:cs="Menlo"/>
+          <w:i/>
+          <w:iCs/>
+          <w:color w:val="65798C"/>
+          <w:sz w:val="18"/>
+          <w:szCs w:val="18"/>
         </w:rPr>
       </w:pPr>
       <w:r>
+        <w:rPr>
+          <w:noProof/>
+          <w:lang w:val="es-ES_tradnl" w:eastAsia="es-ES_tradnl"/>
+        </w:rPr>
+        <w:lastRenderedPageBreak/>
         <w:drawing>
-          <wp:inline wp14:editId="1209A3B4" wp14:anchorId="31F4578E">
+          <wp:inline distT="0" distB="0" distL="0" distR="0" wp14:anchorId="31F4578E" wp14:editId="1209A3B4">
             <wp:extent cx="4572000" cy="2857500"/>
             <wp:effectExtent l="0" t="0" r="0" b="0"/>
-            <wp:docPr id="1709171462" name="" title=""/>
+            <wp:docPr id="1709171462" name="Imagen 1709171462"/>
             <wp:cNvGraphicFramePr>
-              <a:graphicFrameLocks noChangeAspect="1"/>
+              <a:graphicFrameLocks xmlns:a="http://schemas.openxmlformats.org/drawingml/2006/main" noChangeAspect="1"/>
             </wp:cNvGraphicFramePr>
-            <a:graphic>
+            <a:graphic xmlns:a="http://schemas.openxmlformats.org/drawingml/2006/main">
               <a:graphicData uri="http://schemas.openxmlformats.org/drawingml/2006/picture">
-                <pic:pic>
+                <pic:pic xmlns:pic="http://schemas.openxmlformats.org/drawingml/2006/picture">
                   <pic:nvPicPr>
                     <pic:cNvPr id="0" name=""/>
                     <pic:cNvPicPr/>
                   </pic:nvPicPr>
                   <pic:blipFill>
-                    <a:blip r:embed="R67b625ad4b434a99">
-                      <a:extLst xmlns:a="http://schemas.openxmlformats.org/drawingml/2006/main">
-                        <a:ext xmlns:a="http://schemas.openxmlformats.org/drawingml/2006/main" uri="{28A0092B-C50C-407E-A947-70E740481C1C}">
+                    <a:blip r:embed="rId10" cstate="print">
+                      <a:extLst>
+                        <a:ext uri="{28A0092B-C50C-407E-A947-70E740481C1C}">
                           <a14:useLocalDpi xmlns:a14="http://schemas.microsoft.com/office/drawing/2010/main" val="0"/>
-                        </a:ext>
-                      </a:extLst>
-                    </a:blip>
-                    <a:stretch>
-                      <a:fillRect/>
-                    </a:stretch>
-                  </pic:blipFill>
-                  <pic:spPr>
-                    <a:xfrm rot="0" flipH="0" flipV="0">
-                      <a:off x="0" y="0"/>
-                      <a:ext cx="4572000" cy="2857500"/>
-                    </a:xfrm>
-                    <a:prstGeom prst="rect">
-                      <a:avLst/>
-                    </a:prstGeom>
-                  </pic:spPr>
-                </pic:pic>
-              </a:graphicData>
-            </a:graphic>
-          </wp:inline>
-        </w:drawing>
-      </w:r>
-      <w:r>
-        <w:drawing>
-          <wp:inline wp14:editId="406612E5" wp14:anchorId="1851AF85">
-            <wp:extent cx="4572000" cy="2857500"/>
-            <wp:effectExtent l="0" t="0" r="0" b="0"/>
-            <wp:docPr id="395209527" name="" title=""/>
-            <wp:cNvGraphicFramePr>
-              <a:graphicFrameLocks noChangeAspect="1"/>
-            </wp:cNvGraphicFramePr>
-            <a:graphic>
-              <a:graphicData uri="http://schemas.openxmlformats.org/drawingml/2006/picture">
-                <pic:pic>
-                  <pic:nvPicPr>
-                    <pic:cNvPr id="0" name=""/>
-                    <pic:cNvPicPr/>
-                  </pic:nvPicPr>
-                  <pic:blipFill>
-                    <a:blip r:embed="R98aa63c0e4fc4afc">
-                      <a:extLst xmlns:a="http://schemas.openxmlformats.org/drawingml/2006/main">
-                        <a:ext xmlns:a="http://schemas.openxmlformats.org/drawingml/2006/main" uri="{28A0092B-C50C-407E-A947-70E740481C1C}">
-                          <a14:useLocalDpi xmlns:a14="http://schemas.microsoft.com/office/drawing/2010/main" val="0"/>
-                        </a:ext>
-                      </a:extLst>
-                    </a:blip>
-                    <a:stretch>
-                      <a:fillRect/>
-                    </a:stretch>
-                  </pic:blipFill>
-                  <pic:spPr>
-                    <a:xfrm rot="0" flipH="0" flipV="0">
-                      <a:off x="0" y="0"/>
-                      <a:ext cx="4572000" cy="2857500"/>
-                    </a:xfrm>
-                    <a:prstGeom prst="rect">
-                      <a:avLst/>
-                    </a:prstGeom>
-                  </pic:spPr>
-                </pic:pic>
-              </a:graphicData>
-            </a:graphic>
-          </wp:inline>
-        </w:drawing>
-      </w:r>
-    </w:p>
-    <w:p>
-      <w:r>
-        <w:br w:type="page"/>
-      </w:r>
-    </w:p>
-    <w:p>
-      <w:pPr>
-        <w:pStyle w:val="Normal"/>
-        <w:jc w:val="center"/>
-        <w:rPr>
-          <w:rFonts w:ascii="Menlo" w:hAnsi="Menlo" w:eastAsia="Menlo" w:cs="Menlo"/>
-          <w:b w:val="0"/>
-          <w:bCs w:val="0"/>
-          <w:i w:val="1"/>
-          <w:iCs w:val="1"/>
-          <w:noProof w:val="0"/>
-          <w:color w:val="65798C"/>
-          <w:sz w:val="18"/>
-          <w:szCs w:val="18"/>
-          <w:lang w:val="es-ES"/>
-        </w:rPr>
-      </w:pPr>
-      <w:r>
-        <w:rPr>
-          <w:rFonts w:ascii="Menlo" w:hAnsi="Menlo" w:eastAsia="Menlo" w:cs="Menlo"/>
-          <w:b w:val="0"/>
-          <w:bCs w:val="0"/>
-          <w:i w:val="1"/>
-          <w:iCs w:val="1"/>
-          <w:noProof w:val="0"/>
-          <w:color w:val="65798C"/>
-          <w:sz w:val="18"/>
-          <w:szCs w:val="18"/>
-          <w:lang w:val="es-ES"/>
-        </w:rPr>
-        <w:t>EJERCICIO 4</w:t>
-      </w:r>
-    </w:p>
-    <w:p>
-      <w:pPr>
-        <w:pStyle w:val="Normal"/>
-        <w:jc w:val="left"/>
-        <w:rPr>
-          <w:rFonts w:ascii="Menlo" w:hAnsi="Menlo" w:eastAsia="Menlo" w:cs="Menlo"/>
-          <w:b w:val="0"/>
-          <w:bCs w:val="0"/>
-          <w:i w:val="1"/>
-          <w:iCs w:val="1"/>
-          <w:noProof w:val="0"/>
-          <w:color w:val="65798C"/>
-          <w:sz w:val="18"/>
-          <w:szCs w:val="18"/>
-          <w:lang w:val="es-ES"/>
-        </w:rPr>
-      </w:pPr>
-      <w:r>
-        <w:rPr>
-          <w:rFonts w:ascii="Menlo" w:hAnsi="Menlo" w:eastAsia="Menlo" w:cs="Menlo"/>
-          <w:b w:val="0"/>
-          <w:bCs w:val="0"/>
-          <w:i w:val="1"/>
-          <w:iCs w:val="1"/>
-          <w:noProof w:val="0"/>
-          <w:color w:val="65798C"/>
-          <w:sz w:val="18"/>
-          <w:szCs w:val="18"/>
-          <w:lang w:val="es-ES"/>
-        </w:rPr>
-        <w:t>CAPTURA DE CODIGO</w:t>
-      </w:r>
-    </w:p>
-    <w:p>
-      <w:pPr>
-        <w:pStyle w:val="Normal"/>
-        <w:jc w:val="left"/>
-        <w:rPr>
-          <w:rFonts w:ascii="Menlo" w:hAnsi="Menlo" w:eastAsia="Menlo" w:cs="Menlo"/>
-          <w:b w:val="0"/>
-          <w:bCs w:val="0"/>
-          <w:i w:val="1"/>
-          <w:iCs w:val="1"/>
-          <w:noProof w:val="0"/>
-          <w:color w:val="65798C"/>
-          <w:sz w:val="18"/>
-          <w:szCs w:val="18"/>
-          <w:lang w:val="es-ES"/>
-        </w:rPr>
-      </w:pPr>
-      <w:r>
-        <w:drawing>
-          <wp:inline wp14:editId="25C1AE03" wp14:anchorId="4F290A18">
-            <wp:extent cx="4572000" cy="2857500"/>
-            <wp:effectExtent l="0" t="0" r="0" b="0"/>
-            <wp:docPr id="1943421221" name="" title=""/>
-            <wp:cNvGraphicFramePr>
-              <a:graphicFrameLocks noChangeAspect="1"/>
-            </wp:cNvGraphicFramePr>
-            <a:graphic>
-              <a:graphicData uri="http://schemas.openxmlformats.org/drawingml/2006/picture">
-                <pic:pic>
-                  <pic:nvPicPr>
-                    <pic:cNvPr id="0" name=""/>
-                    <pic:cNvPicPr/>
-                  </pic:nvPicPr>
-                  <pic:blipFill>
-                    <a:blip r:embed="R360dccc628aa4c2c">
-                      <a:extLst>
-                        <a:ext xmlns:a="http://schemas.openxmlformats.org/drawingml/2006/main" uri="{28A0092B-C50C-407E-A947-70E740481C1C}">
-                          <a14:useLocalDpi val="0"/>
                         </a:ext>
                       </a:extLst>
                     </a:blip>
@@ -597,96 +464,31 @@
           </wp:inline>
         </w:drawing>
       </w:r>
-    </w:p>
-    <w:p>
-      <w:pPr>
-        <w:pStyle w:val="Normal"/>
-        <w:jc w:val="left"/>
-        <w:rPr>
-          <w:rFonts w:ascii="Menlo" w:hAnsi="Menlo" w:eastAsia="Menlo" w:cs="Menlo"/>
-          <w:b w:val="0"/>
-          <w:bCs w:val="0"/>
-          <w:i w:val="1"/>
-          <w:iCs w:val="1"/>
-          <w:noProof w:val="0"/>
-          <w:color w:val="65798C"/>
-          <w:sz w:val="18"/>
-          <w:szCs w:val="18"/>
-          <w:lang w:val="es-ES"/>
-        </w:rPr>
-      </w:pPr>
-    </w:p>
-    <w:p>
-      <w:pPr>
-        <w:pStyle w:val="Normal"/>
-        <w:jc w:val="left"/>
-        <w:rPr>
-          <w:rFonts w:ascii="Menlo" w:hAnsi="Menlo" w:eastAsia="Menlo" w:cs="Menlo"/>
-          <w:b w:val="0"/>
-          <w:bCs w:val="0"/>
-          <w:i w:val="1"/>
-          <w:iCs w:val="1"/>
-          <w:noProof w:val="0"/>
-          <w:color w:val="65798C"/>
-          <w:sz w:val="18"/>
-          <w:szCs w:val="18"/>
-          <w:lang w:val="es-ES"/>
-        </w:rPr>
-      </w:pPr>
-      <w:r>
-        <w:rPr>
-          <w:rFonts w:ascii="Menlo" w:hAnsi="Menlo" w:eastAsia="Menlo" w:cs="Menlo"/>
-          <w:b w:val="0"/>
-          <w:bCs w:val="0"/>
-          <w:i w:val="1"/>
-          <w:iCs w:val="1"/>
-          <w:noProof w:val="0"/>
-          <w:color w:val="65798C"/>
-          <w:sz w:val="18"/>
-          <w:szCs w:val="18"/>
-          <w:lang w:val="es-ES"/>
-        </w:rPr>
-        <w:t>CAPTURA DE IMPRESION</w:t>
-      </w:r>
-    </w:p>
-    <w:p>
-      <w:pPr>
-        <w:pStyle w:val="Normal"/>
-        <w:jc w:val="left"/>
-        <w:rPr>
-          <w:rFonts w:ascii="Menlo" w:hAnsi="Menlo" w:eastAsia="Menlo" w:cs="Menlo"/>
-          <w:b w:val="0"/>
-          <w:bCs w:val="0"/>
-          <w:i w:val="1"/>
-          <w:iCs w:val="1"/>
-          <w:noProof w:val="0"/>
-          <w:color w:val="65798C"/>
-          <w:sz w:val="18"/>
-          <w:szCs w:val="18"/>
-          <w:lang w:val="es-ES"/>
-        </w:rPr>
-      </w:pPr>
-      <w:r>
+      <w:r>
+        <w:rPr>
+          <w:noProof/>
+          <w:lang w:val="es-ES_tradnl" w:eastAsia="es-ES_tradnl"/>
+        </w:rPr>
         <w:drawing>
-          <wp:inline wp14:editId="54F1DED2" wp14:anchorId="714F7BF8">
+          <wp:inline distT="0" distB="0" distL="0" distR="0" wp14:anchorId="1851AF85" wp14:editId="406612E5">
             <wp:extent cx="4572000" cy="2857500"/>
             <wp:effectExtent l="0" t="0" r="0" b="0"/>
-            <wp:docPr id="1121711680" name="" title=""/>
+            <wp:docPr id="395209527" name="Imagen 395209527"/>
             <wp:cNvGraphicFramePr>
-              <a:graphicFrameLocks noChangeAspect="1"/>
+              <a:graphicFrameLocks xmlns:a="http://schemas.openxmlformats.org/drawingml/2006/main" noChangeAspect="1"/>
             </wp:cNvGraphicFramePr>
-            <a:graphic>
+            <a:graphic xmlns:a="http://schemas.openxmlformats.org/drawingml/2006/main">
               <a:graphicData uri="http://schemas.openxmlformats.org/drawingml/2006/picture">
-                <pic:pic>
+                <pic:pic xmlns:pic="http://schemas.openxmlformats.org/drawingml/2006/picture">
                   <pic:nvPicPr>
                     <pic:cNvPr id="0" name=""/>
                     <pic:cNvPicPr/>
                   </pic:nvPicPr>
                   <pic:blipFill>
-                    <a:blip r:embed="Rf7c280370bf244ce">
+                    <a:blip r:embed="rId11" cstate="print">
                       <a:extLst>
-                        <a:ext xmlns:a="http://schemas.openxmlformats.org/drawingml/2006/main" uri="{28A0092B-C50C-407E-A947-70E740481C1C}">
-                          <a14:useLocalDpi val="0"/>
+                        <a:ext uri="{28A0092B-C50C-407E-A947-70E740481C1C}">
+                          <a14:useLocalDpi xmlns:a14="http://schemas.microsoft.com/office/drawing/2010/main" val="0"/>
                         </a:ext>
                       </a:extLst>
                     </a:blip>
@@ -710,8 +512,214 @@
         </w:drawing>
       </w:r>
     </w:p>
+    <w:p>
+      <w:r>
+        <w:br w:type="page"/>
+      </w:r>
+    </w:p>
+    <w:p>
+      <w:pPr>
+        <w:jc w:val="center"/>
+        <w:rPr>
+          <w:rFonts w:ascii="Menlo" w:eastAsia="Menlo" w:hAnsi="Menlo" w:cs="Menlo"/>
+          <w:i/>
+          <w:iCs/>
+          <w:color w:val="65798C"/>
+          <w:sz w:val="18"/>
+          <w:szCs w:val="18"/>
+        </w:rPr>
+      </w:pPr>
+      <w:r>
+        <w:rPr>
+          <w:rFonts w:ascii="Menlo" w:eastAsia="Menlo" w:hAnsi="Menlo" w:cs="Menlo"/>
+          <w:i/>
+          <w:iCs/>
+          <w:color w:val="65798C"/>
+          <w:sz w:val="18"/>
+          <w:szCs w:val="18"/>
+        </w:rPr>
+        <w:lastRenderedPageBreak/>
+        <w:t>EJERCICIO 4</w:t>
+      </w:r>
+    </w:p>
+    <w:p>
+      <w:pPr>
+        <w:rPr>
+          <w:rFonts w:ascii="Menlo" w:eastAsia="Menlo" w:hAnsi="Menlo" w:cs="Menlo"/>
+          <w:i/>
+          <w:iCs/>
+          <w:color w:val="65798C"/>
+          <w:sz w:val="18"/>
+          <w:szCs w:val="18"/>
+        </w:rPr>
+      </w:pPr>
+      <w:r>
+        <w:rPr>
+          <w:rFonts w:ascii="Menlo" w:eastAsia="Menlo" w:hAnsi="Menlo" w:cs="Menlo"/>
+          <w:i/>
+          <w:iCs/>
+          <w:color w:val="65798C"/>
+          <w:sz w:val="18"/>
+          <w:szCs w:val="18"/>
+        </w:rPr>
+        <w:t>CAPTURA DE CODIGO</w:t>
+      </w:r>
+    </w:p>
+    <w:p>
+      <w:pPr>
+        <w:rPr>
+          <w:rFonts w:ascii="Menlo" w:eastAsia="Menlo" w:hAnsi="Menlo" w:cs="Menlo"/>
+          <w:i/>
+          <w:iCs/>
+          <w:color w:val="65798C"/>
+          <w:sz w:val="18"/>
+          <w:szCs w:val="18"/>
+        </w:rPr>
+      </w:pPr>
+      <w:r>
+        <w:rPr>
+          <w:noProof/>
+          <w:lang w:val="es-ES_tradnl" w:eastAsia="es-ES_tradnl"/>
+        </w:rPr>
+        <w:drawing>
+          <wp:inline distT="0" distB="0" distL="0" distR="0" wp14:anchorId="4F290A18" wp14:editId="25C1AE03">
+            <wp:extent cx="4572000" cy="2857500"/>
+            <wp:effectExtent l="0" t="0" r="0" b="0"/>
+            <wp:docPr id="1943421221" name="Imagen 1943421221"/>
+            <wp:cNvGraphicFramePr>
+              <a:graphicFrameLocks xmlns:a="http://schemas.openxmlformats.org/drawingml/2006/main" noChangeAspect="1"/>
+            </wp:cNvGraphicFramePr>
+            <a:graphic xmlns:a="http://schemas.openxmlformats.org/drawingml/2006/main">
+              <a:graphicData uri="http://schemas.openxmlformats.org/drawingml/2006/picture">
+                <pic:pic xmlns:pic="http://schemas.openxmlformats.org/drawingml/2006/picture">
+                  <pic:nvPicPr>
+                    <pic:cNvPr id="0" name=""/>
+                    <pic:cNvPicPr/>
+                  </pic:nvPicPr>
+                  <pic:blipFill>
+                    <a:blip r:embed="rId12" cstate="print">
+                      <a:extLst>
+                        <a:ext uri="{28A0092B-C50C-407E-A947-70E740481C1C}">
+                          <a14:useLocalDpi xmlns:a14="http://schemas.microsoft.com/office/drawing/2010/main" val="0"/>
+                        </a:ext>
+                      </a:extLst>
+                    </a:blip>
+                    <a:stretch>
+                      <a:fillRect/>
+                    </a:stretch>
+                  </pic:blipFill>
+                  <pic:spPr>
+                    <a:xfrm>
+                      <a:off x="0" y="0"/>
+                      <a:ext cx="4572000" cy="2857500"/>
+                    </a:xfrm>
+                    <a:prstGeom prst="rect">
+                      <a:avLst/>
+                    </a:prstGeom>
+                  </pic:spPr>
+                </pic:pic>
+              </a:graphicData>
+            </a:graphic>
+          </wp:inline>
+        </w:drawing>
+      </w:r>
+    </w:p>
+    <w:p>
+      <w:pPr>
+        <w:rPr>
+          <w:rFonts w:ascii="Menlo" w:eastAsia="Menlo" w:hAnsi="Menlo" w:cs="Menlo"/>
+          <w:i/>
+          <w:iCs/>
+          <w:color w:val="65798C"/>
+          <w:sz w:val="18"/>
+          <w:szCs w:val="18"/>
+        </w:rPr>
+      </w:pPr>
+    </w:p>
+    <w:p>
+      <w:pPr>
+        <w:rPr>
+          <w:rFonts w:ascii="Menlo" w:eastAsia="Menlo" w:hAnsi="Menlo" w:cs="Menlo"/>
+          <w:i/>
+          <w:iCs/>
+          <w:color w:val="65798C"/>
+          <w:sz w:val="18"/>
+          <w:szCs w:val="18"/>
+        </w:rPr>
+      </w:pPr>
+      <w:r>
+        <w:rPr>
+          <w:rFonts w:ascii="Menlo" w:eastAsia="Menlo" w:hAnsi="Menlo" w:cs="Menlo"/>
+          <w:i/>
+          <w:iCs/>
+          <w:color w:val="65798C"/>
+          <w:sz w:val="18"/>
+          <w:szCs w:val="18"/>
+        </w:rPr>
+        <w:t>CAPTURA DE IMPRESION</w:t>
+      </w:r>
+    </w:p>
+    <w:p>
+      <w:pPr>
+        <w:rPr>
+          <w:rFonts w:ascii="Menlo" w:eastAsia="Menlo" w:hAnsi="Menlo" w:cs="Menlo"/>
+          <w:i/>
+          <w:iCs/>
+          <w:color w:val="65798C"/>
+          <w:sz w:val="18"/>
+          <w:szCs w:val="18"/>
+        </w:rPr>
+      </w:pPr>
+      <w:r>
+        <w:rPr>
+          <w:noProof/>
+          <w:lang w:val="es-ES_tradnl" w:eastAsia="es-ES_tradnl"/>
+        </w:rPr>
+        <w:drawing>
+          <wp:inline distT="0" distB="0" distL="0" distR="0" wp14:anchorId="714F7BF8" wp14:editId="54F1DED2">
+            <wp:extent cx="4572000" cy="2857500"/>
+            <wp:effectExtent l="0" t="0" r="0" b="0"/>
+            <wp:docPr id="1121711680" name="Imagen 1121711680"/>
+            <wp:cNvGraphicFramePr>
+              <a:graphicFrameLocks xmlns:a="http://schemas.openxmlformats.org/drawingml/2006/main" noChangeAspect="1"/>
+            </wp:cNvGraphicFramePr>
+            <a:graphic xmlns:a="http://schemas.openxmlformats.org/drawingml/2006/main">
+              <a:graphicData uri="http://schemas.openxmlformats.org/drawingml/2006/picture">
+                <pic:pic xmlns:pic="http://schemas.openxmlformats.org/drawingml/2006/picture">
+                  <pic:nvPicPr>
+                    <pic:cNvPr id="0" name=""/>
+                    <pic:cNvPicPr/>
+                  </pic:nvPicPr>
+                  <pic:blipFill>
+                    <a:blip r:embed="rId13" cstate="print">
+                      <a:extLst>
+                        <a:ext uri="{28A0092B-C50C-407E-A947-70E740481C1C}">
+                          <a14:useLocalDpi xmlns:a14="http://schemas.microsoft.com/office/drawing/2010/main" val="0"/>
+                        </a:ext>
+                      </a:extLst>
+                    </a:blip>
+                    <a:stretch>
+                      <a:fillRect/>
+                    </a:stretch>
+                  </pic:blipFill>
+                  <pic:spPr>
+                    <a:xfrm>
+                      <a:off x="0" y="0"/>
+                      <a:ext cx="4572000" cy="2857500"/>
+                    </a:xfrm>
+                    <a:prstGeom prst="rect">
+                      <a:avLst/>
+                    </a:prstGeom>
+                  </pic:spPr>
+                </pic:pic>
+              </a:graphicData>
+            </a:graphic>
+          </wp:inline>
+        </w:drawing>
+      </w:r>
+    </w:p>
     <w:sectPr>
-      <w:pgSz w:w="11906" w:h="16838" w:orient="portrait"/>
+      <w:pgSz w:w="11906" w:h="16838"/>
       <w:pgMar w:top="1440" w:right="1440" w:bottom="1440" w:left="1440" w:header="720" w:footer="720" w:gutter="0"/>
       <w:cols w:space="720"/>
       <w:docGrid w:linePitch="360"/>
@@ -721,11 +729,11 @@
 </file>
 
 <file path=word/styles.xml><?xml version="1.0" encoding="utf-8"?>
-<w:styles xmlns:wp14="http://schemas.microsoft.com/office/word/2010/wordprocessingDrawing" xmlns:mc="http://schemas.openxmlformats.org/markup-compatibility/2006" xmlns:r="http://schemas.openxmlformats.org/officeDocument/2006/relationships" xmlns:w="http://schemas.openxmlformats.org/wordprocessingml/2006/main" xmlns:w14="http://schemas.microsoft.com/office/word/2010/wordml" xmlns:w15="http://schemas.microsoft.com/office/word/2012/wordml" xmlns:w16se="http://schemas.microsoft.com/office/word/2015/wordml/symex" xmlns:w16cid="http://schemas.microsoft.com/office/word/2016/wordml/cid" xmlns:w16="http://schemas.microsoft.com/office/word/2018/wordml" xmlns:w16cex="http://schemas.microsoft.com/office/word/2018/wordml/cex" xmlns:w16sdtdh="http://schemas.microsoft.com/office/word/2020/wordml/sdtdatahash" mc:Ignorable="w14 w15 wp14 w16se w16cid w16 w16cex w16sdtdh">
+<w:styles xmlns:mc="http://schemas.openxmlformats.org/markup-compatibility/2006" xmlns:r="http://schemas.openxmlformats.org/officeDocument/2006/relationships" xmlns:w="http://schemas.openxmlformats.org/wordprocessingml/2006/main" xmlns:w14="http://schemas.microsoft.com/office/word/2010/wordml" xmlns:w15="http://schemas.microsoft.com/office/word/2012/wordml" mc:Ignorable="w14 w15">
   <w:docDefaults>
     <w:rPrDefault>
       <w:rPr>
-        <w:rFonts w:asciiTheme="minorHAnsi" w:hAnsiTheme="minorHAnsi" w:eastAsiaTheme="minorHAnsi" w:cstheme="minorBidi"/>
+        <w:rFonts w:asciiTheme="minorHAnsi" w:eastAsiaTheme="minorHAnsi" w:hAnsiTheme="minorHAnsi" w:cstheme="minorBidi"/>
         <w:sz w:val="22"/>
         <w:szCs w:val="22"/>
         <w:lang w:val="es-ES" w:eastAsia="en-US" w:bidi="ar-SA"/>
@@ -737,17 +745,17 @@
       </w:pPr>
     </w:pPrDefault>
   </w:docDefaults>
-  <w:latentStyles w:defLockedState="0" w:defUIPriority="99" w:defSemiHidden="0" w:defUnhideWhenUsed="0" w:defQFormat="0" w:count="371">
+  <w:latentStyles w:defLockedState="0" w:defUIPriority="99" w:defSemiHidden="0" w:defUnhideWhenUsed="0" w:defQFormat="0" w:count="382">
     <w:lsdException w:name="Normal" w:uiPriority="0" w:qFormat="1"/>
     <w:lsdException w:name="heading 1" w:uiPriority="9" w:qFormat="1"/>
-    <w:lsdException w:name="heading 2" w:uiPriority="9" w:semiHidden="1" w:unhideWhenUsed="1" w:qFormat="1"/>
-    <w:lsdException w:name="heading 3" w:uiPriority="9" w:semiHidden="1" w:unhideWhenUsed="1" w:qFormat="1"/>
-    <w:lsdException w:name="heading 4" w:uiPriority="9" w:semiHidden="1" w:unhideWhenUsed="1" w:qFormat="1"/>
-    <w:lsdException w:name="heading 5" w:uiPriority="9" w:semiHidden="1" w:unhideWhenUsed="1" w:qFormat="1"/>
-    <w:lsdException w:name="heading 6" w:uiPriority="9" w:semiHidden="1" w:unhideWhenUsed="1" w:qFormat="1"/>
-    <w:lsdException w:name="heading 7" w:uiPriority="9" w:semiHidden="1" w:unhideWhenUsed="1" w:qFormat="1"/>
-    <w:lsdException w:name="heading 8" w:uiPriority="9" w:semiHidden="1" w:unhideWhenUsed="1" w:qFormat="1"/>
-    <w:lsdException w:name="heading 9" w:uiPriority="9" w:semiHidden="1" w:unhideWhenUsed="1" w:qFormat="1"/>
+    <w:lsdException w:name="heading 2" w:semiHidden="1" w:uiPriority="9" w:unhideWhenUsed="1" w:qFormat="1"/>
+    <w:lsdException w:name="heading 3" w:semiHidden="1" w:uiPriority="9" w:unhideWhenUsed="1" w:qFormat="1"/>
+    <w:lsdException w:name="heading 4" w:semiHidden="1" w:uiPriority="9" w:unhideWhenUsed="1" w:qFormat="1"/>
+    <w:lsdException w:name="heading 5" w:semiHidden="1" w:uiPriority="9" w:unhideWhenUsed="1" w:qFormat="1"/>
+    <w:lsdException w:name="heading 6" w:semiHidden="1" w:uiPriority="9" w:unhideWhenUsed="1" w:qFormat="1"/>
+    <w:lsdException w:name="heading 7" w:semiHidden="1" w:uiPriority="9" w:unhideWhenUsed="1" w:qFormat="1"/>
+    <w:lsdException w:name="heading 8" w:semiHidden="1" w:uiPriority="9" w:unhideWhenUsed="1" w:qFormat="1"/>
+    <w:lsdException w:name="heading 9" w:semiHidden="1" w:uiPriority="9" w:unhideWhenUsed="1" w:qFormat="1"/>
     <w:lsdException w:name="index 1" w:semiHidden="1" w:unhideWhenUsed="1"/>
     <w:lsdException w:name="index 2" w:semiHidden="1" w:unhideWhenUsed="1"/>
     <w:lsdException w:name="index 3" w:semiHidden="1" w:unhideWhenUsed="1"/>
@@ -757,22 +765,22 @@
     <w:lsdException w:name="index 7" w:semiHidden="1" w:unhideWhenUsed="1"/>
     <w:lsdException w:name="index 8" w:semiHidden="1" w:unhideWhenUsed="1"/>
     <w:lsdException w:name="index 9" w:semiHidden="1" w:unhideWhenUsed="1"/>
-    <w:lsdException w:name="toc 1" w:uiPriority="39" w:semiHidden="1" w:unhideWhenUsed="1"/>
-    <w:lsdException w:name="toc 2" w:uiPriority="39" w:semiHidden="1" w:unhideWhenUsed="1"/>
-    <w:lsdException w:name="toc 3" w:uiPriority="39" w:semiHidden="1" w:unhideWhenUsed="1"/>
-    <w:lsdException w:name="toc 4" w:uiPriority="39" w:semiHidden="1" w:unhideWhenUsed="1"/>
-    <w:lsdException w:name="toc 5" w:uiPriority="39" w:semiHidden="1" w:unhideWhenUsed="1"/>
-    <w:lsdException w:name="toc 6" w:uiPriority="39" w:semiHidden="1" w:unhideWhenUsed="1"/>
-    <w:lsdException w:name="toc 7" w:uiPriority="39" w:semiHidden="1" w:unhideWhenUsed="1"/>
-    <w:lsdException w:name="toc 8" w:uiPriority="39" w:semiHidden="1" w:unhideWhenUsed="1"/>
-    <w:lsdException w:name="toc 9" w:uiPriority="39" w:semiHidden="1" w:unhideWhenUsed="1"/>
+    <w:lsdException w:name="toc 1" w:semiHidden="1" w:uiPriority="39" w:unhideWhenUsed="1"/>
+    <w:lsdException w:name="toc 2" w:semiHidden="1" w:uiPriority="39" w:unhideWhenUsed="1"/>
+    <w:lsdException w:name="toc 3" w:semiHidden="1" w:uiPriority="39" w:unhideWhenUsed="1"/>
+    <w:lsdException w:name="toc 4" w:semiHidden="1" w:uiPriority="39" w:unhideWhenUsed="1"/>
+    <w:lsdException w:name="toc 5" w:semiHidden="1" w:uiPriority="39" w:unhideWhenUsed="1"/>
+    <w:lsdException w:name="toc 6" w:semiHidden="1" w:uiPriority="39" w:unhideWhenUsed="1"/>
+    <w:lsdException w:name="toc 7" w:semiHidden="1" w:uiPriority="39" w:unhideWhenUsed="1"/>
+    <w:lsdException w:name="toc 8" w:semiHidden="1" w:uiPriority="39" w:unhideWhenUsed="1"/>
+    <w:lsdException w:name="toc 9" w:semiHidden="1" w:uiPriority="39" w:unhideWhenUsed="1"/>
     <w:lsdException w:name="Normal Indent" w:semiHidden="1" w:unhideWhenUsed="1"/>
     <w:lsdException w:name="footnote text" w:semiHidden="1" w:unhideWhenUsed="1"/>
     <w:lsdException w:name="annotation text" w:semiHidden="1" w:unhideWhenUsed="1"/>
     <w:lsdException w:name="header" w:semiHidden="1" w:unhideWhenUsed="1"/>
     <w:lsdException w:name="footer" w:semiHidden="1" w:unhideWhenUsed="1"/>
     <w:lsdException w:name="index heading" w:semiHidden="1" w:unhideWhenUsed="1"/>
-    <w:lsdException w:name="caption" w:uiPriority="35" w:semiHidden="1" w:unhideWhenUsed="1" w:qFormat="1"/>
+    <w:lsdException w:name="caption" w:semiHidden="1" w:uiPriority="35" w:unhideWhenUsed="1" w:qFormat="1"/>
     <w:lsdException w:name="table of figures" w:semiHidden="1" w:unhideWhenUsed="1"/>
     <w:lsdException w:name="envelope address" w:semiHidden="1" w:unhideWhenUsed="1"/>
     <w:lsdException w:name="envelope return" w:semiHidden="1" w:unhideWhenUsed="1"/>
@@ -803,7 +811,7 @@
     <w:lsdException w:name="Title" w:uiPriority="10" w:qFormat="1"/>
     <w:lsdException w:name="Closing" w:semiHidden="1" w:unhideWhenUsed="1"/>
     <w:lsdException w:name="Signature" w:semiHidden="1" w:unhideWhenUsed="1"/>
-    <w:lsdException w:name="Default Paragraph Font" w:uiPriority="1" w:semiHidden="1" w:unhideWhenUsed="1"/>
+    <w:lsdException w:name="Default Paragraph Font" w:semiHidden="1" w:uiPriority="1" w:unhideWhenUsed="1"/>
     <w:lsdException w:name="Body Text" w:semiHidden="1" w:unhideWhenUsed="1"/>
     <w:lsdException w:name="Body Text Indent" w:semiHidden="1" w:unhideWhenUsed="1"/>
     <w:lsdException w:name="List Continue" w:semiHidden="1" w:unhideWhenUsed="1"/>
@@ -1003,8 +1011,8 @@
     <w:lsdException w:name="Subtle Reference" w:uiPriority="31" w:qFormat="1"/>
     <w:lsdException w:name="Intense Reference" w:uiPriority="32" w:qFormat="1"/>
     <w:lsdException w:name="Book Title" w:uiPriority="33" w:qFormat="1"/>
-    <w:lsdException w:name="Bibliography" w:uiPriority="37" w:semiHidden="1" w:unhideWhenUsed="1"/>
-    <w:lsdException w:name="TOC Heading" w:uiPriority="39" w:semiHidden="1" w:unhideWhenUsed="1" w:qFormat="1"/>
+    <w:lsdException w:name="Bibliography" w:semiHidden="1" w:uiPriority="37" w:unhideWhenUsed="1"/>
+    <w:lsdException w:name="TOC Heading" w:semiHidden="1" w:uiPriority="39" w:unhideWhenUsed="1" w:qFormat="1"/>
     <w:lsdException w:name="Plain Table 1" w:uiPriority="41"/>
     <w:lsdException w:name="Plain Table 2" w:uiPriority="42"/>
     <w:lsdException w:name="Plain Table 3" w:uiPriority="43"/>
@@ -1109,18 +1117,20 @@
     <w:lsdException w:name="List Table 5 Dark Accent 6" w:uiPriority="50"/>
     <w:lsdException w:name="List Table 6 Colorful Accent 6" w:uiPriority="51"/>
     <w:lsdException w:name="List Table 7 Colorful Accent 6" w:uiPriority="52"/>
+    <w:lsdException w:name="Mention" w:semiHidden="1" w:unhideWhenUsed="1"/>
+    <w:lsdException w:name="Smart Hyperlink" w:semiHidden="1" w:unhideWhenUsed="1"/>
   </w:latentStyles>
-  <w:style w:type="paragraph" w:styleId="Normal" w:default="1">
+  <w:style w:type="paragraph" w:default="1" w:styleId="Normal">
     <w:name w:val="Normal"/>
     <w:qFormat/>
   </w:style>
-  <w:style w:type="character" w:styleId="DefaultParagraphFont" w:default="1">
+  <w:style w:type="character" w:default="1" w:styleId="Fuentedeprrafopredeter">
     <w:name w:val="Default Paragraph Font"/>
     <w:uiPriority w:val="1"/>
     <w:semiHidden/>
     <w:unhideWhenUsed/>
   </w:style>
-  <w:style w:type="table" w:styleId="TableNormal" w:default="1">
+  <w:style w:type="table" w:default="1" w:styleId="Tablanormal">
     <w:name w:val="Normal Table"/>
     <w:uiPriority w:val="99"/>
     <w:semiHidden/>
@@ -1135,11 +1145,22 @@
       </w:tblCellMar>
     </w:tblPr>
   </w:style>
-  <w:style w:type="numbering" w:styleId="NoList" w:default="1">
+  <w:style w:type="numbering" w:default="1" w:styleId="Sinlista">
     <w:name w:val="No List"/>
     <w:uiPriority w:val="99"/>
     <w:semiHidden/>
     <w:unhideWhenUsed/>
+  </w:style>
+  <w:style w:type="character" w:styleId="Hipervnculo">
+    <w:name w:val="Hyperlink"/>
+    <w:basedOn w:val="Fuentedeprrafopredeter"/>
+    <w:uiPriority w:val="99"/>
+    <w:unhideWhenUsed/>
+    <w:rsid w:val="00A8677E"/>
+    <w:rPr>
+      <w:color w:val="0563C1" w:themeColor="hyperlink"/>
+      <w:u w:val="single"/>
+    </w:rPr>
   </w:style>
 </w:styles>
 </file>

</xml_diff>